<commit_message>
improve file path and saving docx file
</commit_message>
<xml_diff>
--- a/geo_doc_generator/static/geodetic_technical_documentation/template_inwent.docx
+++ b/geo_doc_generator/static/geodetic_technical_documentation/template_inwent.docx
@@ -138,7 +138,7 @@
           <w:u w:val="single"/>
           <w:lang w:eastAsia="pl-PL"/>
         </w:rPr>
-        <w:t>{( precinct }}</w:t>
+        <w:t>{{ precinct }}</w:t>
       </w:r>
     </w:p>
     <w:p>
@@ -164,9 +164,8 @@
       </w:r>
       <w:r>
         <w:rPr>
-          <w:rFonts w:eastAsia="Arial" w:cs="Arial" w:ascii="Cambria" w:hAnsi="Cambria" w:hAnsiTheme="majorHAnsi"/>
+          <w:rFonts w:cs="Arial" w:ascii="Cambria" w:hAnsi="Cambria" w:hAnsiTheme="majorHAnsi"/>
           <w:color w:val="000000"/>
-          <w:u w:val="single"/>
           <w:lang w:eastAsia="pl-PL"/>
         </w:rPr>
         <w:t>{{ work_scope }}</w:t>
@@ -204,31 +203,16 @@
       </w:r>
       <w:r>
         <w:rPr>
-          <w:rFonts w:ascii="Cambria" w:hAnsi="Cambria" w:hAnsiTheme="majorHAnsi"/>
-          <w:u w:val="single"/>
-        </w:rPr>
-        <w:t>GEO-EXPERT Piotr Sieczkiewicz</w:t>
-        <w:br/>
-        <w:t>71-450 Szczecin, ul. Chopina 49a/4</w:t>
-        <w:br/>
-        <w:t>tel. 601-377-627, REGON 3204021275</w:t>
-      </w:r>
-      <w:r>
-        <w:rPr>
           <w:rFonts w:cs="Arial" w:ascii="Cambria" w:hAnsi="Cambria" w:hAnsiTheme="majorHAnsi"/>
           <w:color w:val="000000"/>
           <w:u w:val="single"/>
           <w:lang w:eastAsia="pl-PL"/>
         </w:rPr>
-        <w:t>5</w:t>
-      </w:r>
-      <w:r>
-        <w:rPr>
-          <w:rFonts w:cs="Arial" w:ascii="Cambria" w:hAnsi="Cambria" w:hAnsiTheme="majorHAnsi"/>
-          <w:color w:val="000000"/>
-          <w:lang w:eastAsia="pl-PL"/>
-        </w:rPr>
-        <w:t>.</w:t>
+        <w:t>{{ company_name }}</w:t>
+        <w:br/>
+        <w:t>{{ adress1 }}, {{ adress2 }}</w:t>
+        <w:br/>
+        <w:t>{{ company_phone }}, {{ nip_number }}</w:t>
       </w:r>
     </w:p>
     <w:p>
@@ -268,7 +252,7 @@
           <w:color w:val="000000"/>
           <w:lang w:eastAsia="pl-PL"/>
         </w:rPr>
-        <w:t xml:space="preserve">: </w:t>
+        <w:t>:</w:t>
       </w:r>
       <w:r>
         <w:rPr>
@@ -277,7 +261,7 @@
           <w:u w:val="single"/>
           <w:lang w:eastAsia="pl-PL"/>
         </w:rPr>
-        <w:t>0,1608 ha</w:t>
+        <w:t xml:space="preserve"> {{ area }}</w:t>
       </w:r>
     </w:p>
     <w:p>
@@ -317,7 +301,7 @@
           <w:u w:val="single"/>
           <w:lang w:eastAsia="pl-PL"/>
         </w:rPr>
-        <w:t>rozpoczęcia 2021-08-31</w:t>
+        <w:t>rozpoczęcia {{ begin_date }}</w:t>
       </w:r>
       <w:r>
         <w:rPr>
@@ -372,30 +356,14 @@
           <w:iCs/>
           <w:u w:val="single"/>
         </w:rPr>
-        <w:t>Piotr Sieczkiewicz upr. zawodowe nr 19692 zakres 1, 4 (kierownik roboty)</w:t>
+        <w:t>{{ licenced_surveyors }}</w:t>
       </w:r>
       <w:r>
         <w:rPr>
           <w:rFonts w:cs="Calibri" w:ascii="Cambria" w:hAnsi="Cambria" w:cstheme="minorHAnsi" w:hAnsiTheme="majorHAnsi"/>
           <w:iCs/>
         </w:rPr>
-        <w:t xml:space="preserve">, Marcin Kanclerz, Agnieszka Żych, </w:t>
-      </w:r>
-      <w:bookmarkStart w:id="0" w:name="_Hlk2840673"/>
-      <w:r>
-        <w:rPr>
-          <w:rFonts w:cs="Calibri" w:ascii="Cambria" w:hAnsi="Cambria" w:cstheme="minorHAnsi" w:hAnsiTheme="majorHAnsi"/>
-          <w:iCs/>
-        </w:rPr>
-        <w:t xml:space="preserve">Łukasz Noceń, Piotr Kilian, </w:t>
-      </w:r>
-      <w:bookmarkEnd w:id="0"/>
-      <w:r>
-        <w:rPr>
-          <w:rFonts w:cs="Calibri" w:ascii="Cambria" w:hAnsi="Cambria" w:cstheme="minorHAnsi" w:hAnsiTheme="majorHAnsi"/>
-          <w:iCs/>
-        </w:rPr>
-        <w:t>Krzysztof Raj, Szymon Rynkiewicz, Patryk Winiarski, Kacper Okoński, Adam Jaworski (nr upr. 21077)</w:t>
+        <w:t>, {{ regural_surveyors }}</w:t>
       </w:r>
     </w:p>
     <w:p>
@@ -511,47 +479,7 @@
           <w:sz w:val="22"/>
           <w:szCs w:val="22"/>
         </w:rPr>
-        <w:t>W ramach zgłoszenia pracy geodezyjnej pozyskano z PZGiK: wykazy współrzędnych oraz opisy topograficzne punktów osnowy szczegółowej oraz mapę zasadniczą w formacie GIV.</w:t>
-      </w:r>
-    </w:p>
-    <w:p>
-      <w:pPr>
-        <w:pStyle w:val="NormalWeb"/>
-        <w:spacing w:lineRule="auto" w:line="276" w:beforeAutospacing="0" w:before="0" w:after="0"/>
-        <w:jc w:val="both"/>
-        <w:rPr>
-          <w:rFonts w:ascii="Cambria" w:hAnsi="Cambria" w:cs="Calibri" w:cstheme="minorHAnsi" w:hAnsiTheme="majorHAnsi"/>
-          <w:sz w:val="22"/>
-          <w:szCs w:val="22"/>
-        </w:rPr>
-      </w:pPr>
-      <w:r>
-        <w:rPr>
-          <w:rFonts w:cs="Calibri" w:ascii="Cambria" w:hAnsi="Cambria" w:cstheme="minorHAnsi" w:hAnsiTheme="majorHAnsi"/>
-          <w:sz w:val="22"/>
-          <w:szCs w:val="22"/>
-        </w:rPr>
-        <w:t xml:space="preserve">Przed przystąpieniem do pomiarów wykonano analizę otrzymanych materiałów PZGiK. W wyniku przeprowadzonej analizy stwierdzono przydatność udostępnionych materiałów PZGiK pod względem dokładności (wymogi określ. w § 16 i § 20 z uwzgl. zasad określ. w § 18 rozp. w sprawie standardów), aktualności i kompletności w zakresie wykorzystania ich do wykonania pomiarów sytuacyjno-wysokościowych oraz prac związanych z wykonaniem geodezyjnej inwentaryzacji powykonawczej obiektów budowlanych. </w:t>
-      </w:r>
-    </w:p>
-    <w:p>
-      <w:pPr>
-        <w:pStyle w:val="NormalWeb"/>
-        <w:spacing w:lineRule="auto" w:line="276" w:beforeAutospacing="0" w:before="0" w:after="0"/>
-        <w:jc w:val="both"/>
-        <w:rPr>
-          <w:rFonts w:ascii="Cambria" w:hAnsi="Cambria" w:cs="Calibri" w:cstheme="minorHAnsi" w:hAnsiTheme="majorHAnsi"/>
-          <w:sz w:val="22"/>
-          <w:szCs w:val="22"/>
-        </w:rPr>
-      </w:pPr>
-      <w:r>
-        <w:rPr>
-          <w:rFonts w:cs="Calibri" w:ascii="Cambria" w:hAnsi="Cambria" w:cstheme="minorHAnsi" w:hAnsiTheme="majorHAnsi"/>
-          <w:sz w:val="22"/>
-          <w:szCs w:val="22"/>
-        </w:rPr>
-        <w:t>Przeprowadzono czynności polegające na porównaniu treści udostępnionej mapy zasadniczej ze stanem faktycznym w terenie a wyniki przedstawiono na mapie zasadniczej (mapie porównania z terenem).</w:t>
+        <w:t>{{ technical_description.source_data }}</w:t>
       </w:r>
     </w:p>
     <w:p>
@@ -2120,7 +2048,7 @@
           <w:szCs w:val="22"/>
         </w:rPr>
         <w:tab/>
-        <w:t>Inwestycja była wykonana na podstawie zgłoszenie prac budowlanych, projekt kanalizacji został uzgodniony na Naradzie Koordynacyjnej 1351/2020.</w:t>
+        <w:t>{{ technical_description.zudp_building_permit }}</w:t>
       </w:r>
     </w:p>
     <w:p>
@@ -2135,7 +2063,7 @@
           <w:szCs w:val="22"/>
         </w:rPr>
       </w:pPr>
-      <w:bookmarkStart w:id="1" w:name="_Hlk535496868"/>
+      <w:bookmarkStart w:id="0" w:name="_Hlk535496868"/>
       <w:r>
         <w:rPr>
           <w:rFonts w:cs="Calibri" w:ascii="Cambria" w:hAnsi="Cambria" w:cstheme="minorHAnsi" w:hAnsiTheme="majorHAnsi"/>
@@ -2145,7 +2073,7 @@
         <w:tab/>
         <w:t xml:space="preserve">Współrzędne pomierzonych punktów obliczono w układzie współrzędnych płaskich prostokątnych PL-2000 (strefa 5) oraz geodezyjnym układzie wysokościowym PL-EVRF-2007-NH. </w:t>
       </w:r>
-      <w:bookmarkEnd w:id="1"/>
+      <w:bookmarkEnd w:id="0"/>
       <w:r>
         <w:rPr>
           <w:rFonts w:cs="Calibri" w:ascii="Cambria" w:hAnsi="Cambria" w:cstheme="minorHAnsi" w:hAnsiTheme="majorHAnsi"/>
@@ -2255,7 +2183,7 @@
           <w:szCs w:val="18"/>
           <w:lang w:eastAsia="pl-PL"/>
         </w:rPr>
-        <w:t>Szczecin dnia: 2021-09-23</w:t>
+        <w:t>Szczecin dnia: {{ documentation_date }}</w:t>
       </w:r>
       <w:r>
         <w:rPr>
@@ -2264,7 +2192,6 @@
           <w:szCs w:val="18"/>
         </w:rPr>
         <w:br/>
-        <w:t>sporządził: Adam Jaworski</w:t>
       </w:r>
     </w:p>
     <w:p>
@@ -2326,7 +2253,7 @@
           <w:sz w:val="20"/>
           <w:szCs w:val="20"/>
         </w:rPr>
-        <w:t>Piotr Sieczkiewicz upr. zaw. nr 19692</w:t>
+        <w:t>{{ licenced_surveyors }}</w:t>
       </w:r>
     </w:p>
     <w:p>
@@ -2491,18 +2418,14 @@
         <w:szCs w:val="14"/>
       </w:rPr>
     </w:pPr>
-    <w:bookmarkStart w:id="2" w:name="_Hlk65062968"/>
-    <w:bookmarkStart w:id="3" w:name="_Hlk65062969"/>
     <w:r>
       <w:rPr>
         <w:rFonts w:eastAsia="Calibri" w:cs="Times New Roman" w:ascii="Cambria" w:hAnsi="Cambria"/>
         <w:sz w:val="14"/>
         <w:szCs w:val="14"/>
       </w:rPr>
-      <w:t>Piotr Sieczkiewicz upr. zaw. nr 19692</w:t>
+      <w:t>{{ licenced_surveyors }}</w:t>
     </w:r>
-    <w:bookmarkEnd w:id="2"/>
-    <w:bookmarkEnd w:id="3"/>
   </w:p>
 </w:ftr>
 </file>
@@ -2601,7 +2524,7 @@
               <w:szCs w:val="14"/>
               <w:lang w:val="pl-PL" w:eastAsia="en-US" w:bidi="ar-SA"/>
             </w:rPr>
-            <w:t>obręb: 326201_1.3062 – obręb Nad Odrą 62</w:t>
+            <w:t>obręb: {{ precinct }}</w:t>
           </w:r>
         </w:p>
         <w:p>
@@ -2661,7 +2584,7 @@
               <w:szCs w:val="14"/>
               <w:lang w:val="pl-PL" w:eastAsia="en-US" w:bidi="ar-SA"/>
             </w:rPr>
-            <w:t>cel prac: geodezyjna inwentaryzacja powykonawcza obiektów budowlanych</w:t>
+            <w:t>cel prac:{{ work_scope }}</w:t>
           </w:r>
         </w:p>
       </w:tc>

</xml_diff>

<commit_message>
update template for techincal description
</commit_message>
<xml_diff>
--- a/geo_doc_generator/static/geodetic_technical_documentation/template_inwent.docx
+++ b/geo_doc_generator/static/geodetic_technical_documentation/template_inwent.docx
@@ -160,15 +160,7 @@
           <w:color w:val="000000"/>
           <w:lang w:eastAsia="pl-PL"/>
         </w:rPr>
-        <w:t xml:space="preserve">Cel pracy: </w:t>
-      </w:r>
-      <w:r>
-        <w:rPr>
-          <w:rFonts w:cs="Arial" w:ascii="Cambria" w:hAnsi="Cambria" w:hAnsiTheme="majorHAnsi"/>
-          <w:color w:val="000000"/>
-          <w:lang w:eastAsia="pl-PL"/>
-        </w:rPr>
-        <w:t>{{ work_scope }}</w:t>
+        <w:t>Cel pracy: {{ work_scope }}</w:t>
       </w:r>
     </w:p>
     <w:p>
@@ -323,7 +315,31 @@
           <w:u w:val="single"/>
           <w:lang w:eastAsia="pl-PL"/>
         </w:rPr>
-        <w:t>zakończenia 2021-09-23</w:t>
+        <w:t xml:space="preserve">zakończenia </w:t>
+      </w:r>
+      <w:r>
+        <w:rPr>
+          <w:rFonts w:cs="Arial" w:ascii="Cambria" w:hAnsi="Cambria" w:hAnsiTheme="majorHAnsi"/>
+          <w:u w:val="single"/>
+          <w:lang w:eastAsia="pl-PL"/>
+        </w:rPr>
+        <w:t xml:space="preserve">{{ </w:t>
+      </w:r>
+      <w:r>
+        <w:rPr>
+          <w:rFonts w:cs="Arial" w:ascii="Cambria" w:hAnsi="Cambria" w:hAnsiTheme="majorHAnsi"/>
+          <w:u w:val="single"/>
+          <w:lang w:eastAsia="pl-PL"/>
+        </w:rPr>
+        <w:t xml:space="preserve">documentation_date </w:t>
+      </w:r>
+      <w:r>
+        <w:rPr>
+          <w:rFonts w:cs="Arial" w:ascii="Cambria" w:hAnsi="Cambria" w:hAnsiTheme="majorHAnsi"/>
+          <w:u w:val="single"/>
+          <w:lang w:eastAsia="pl-PL"/>
+        </w:rPr>
+        <w:t>}}</w:t>
       </w:r>
     </w:p>
     <w:p>
@@ -429,12 +445,15 @@
     <w:p>
       <w:pPr>
         <w:pStyle w:val="NormalWeb"/>
+        <w:widowControl/>
         <w:numPr>
           <w:ilvl w:val="0"/>
           <w:numId w:val="2"/>
         </w:numPr>
+        <w:suppressAutoHyphens w:val="true"/>
+        <w:bidi w:val="0"/>
         <w:spacing w:lineRule="auto" w:line="276" w:beforeAutospacing="0" w:before="0" w:after="0"/>
-        <w:ind w:hanging="567"/>
+        <w:ind w:hanging="283" w:start="283" w:end="0"/>
         <w:jc w:val="both"/>
         <w:rPr>
           <w:rFonts w:ascii="Cambria" w:hAnsi="Cambria" w:cs="Calibri" w:cstheme="minorHAnsi" w:hAnsiTheme="majorHAnsi"/>
@@ -554,7 +573,25 @@
           <w:sz w:val="22"/>
           <w:szCs w:val="22"/>
         </w:rPr>
-        <w:t xml:space="preserve">Wykonano pomiar jezdni, krawężników, chodników, śmietników oraz odwodnienia liniowego, wpustu kanalizacji deszczowej wraz z podłączeniem do istniejącej studni.  </w:t>
+        <w:t>{{ technical_description.</w:t>
+      </w:r>
+      <w:r>
+        <w:rPr>
+          <w:rFonts w:cs="Calibri" w:ascii="Cambria" w:hAnsi="Cambria" w:cstheme="minorHAnsi" w:hAnsiTheme="majorHAnsi"/>
+          <w:iCs/>
+          <w:sz w:val="22"/>
+          <w:szCs w:val="22"/>
+        </w:rPr>
+        <w:t xml:space="preserve">comparision_description </w:t>
+      </w:r>
+      <w:r>
+        <w:rPr>
+          <w:rFonts w:cs="Calibri" w:ascii="Cambria" w:hAnsi="Cambria" w:cstheme="minorHAnsi" w:hAnsiTheme="majorHAnsi"/>
+          <w:iCs/>
+          <w:sz w:val="22"/>
+          <w:szCs w:val="22"/>
+        </w:rPr>
+        <w:t>}}</w:t>
       </w:r>
     </w:p>
     <w:p>
@@ -577,7 +614,25 @@
           <w:sz w:val="22"/>
           <w:szCs w:val="22"/>
         </w:rPr>
-        <w:t xml:space="preserve">Wykorzystano istniejącą osnowę szczegółową: 520117112160 (1350 – bet. rur.), 52011725036 (1043 – reper ścienny). Pomiar wykonano metodą GPS-RTN odbiornikiem GS16 z rejestratorem LeicaViva SmartWorx. </w:t>
+        <w:t>{{ technical_description.</w:t>
+      </w:r>
+      <w:r>
+        <w:rPr>
+          <w:rFonts w:cs="Calibri" w:ascii="Cambria" w:hAnsi="Cambria" w:cstheme="minorHAnsi" w:hAnsiTheme="majorHAnsi"/>
+          <w:iCs/>
+          <w:sz w:val="22"/>
+          <w:szCs w:val="22"/>
+        </w:rPr>
+        <w:t xml:space="preserve">geodetic_network_description </w:t>
+      </w:r>
+      <w:r>
+        <w:rPr>
+          <w:rFonts w:cs="Calibri" w:ascii="Cambria" w:hAnsi="Cambria" w:cstheme="minorHAnsi" w:hAnsiTheme="majorHAnsi"/>
+          <w:iCs/>
+          <w:sz w:val="22"/>
+          <w:szCs w:val="22"/>
+        </w:rPr>
+        <w:t>}}</w:t>
       </w:r>
     </w:p>
     <w:p>
@@ -595,26 +650,22 @@
       </w:pPr>
       <w:r>
         <w:rPr>
+          <w:rFonts w:cs="Calibri" w:ascii="Cambria" w:hAnsi="Cambria" w:cstheme="minorHAnsi"/>
+          <w:iCs/>
+          <w:sz w:val="22"/>
+          <w:szCs w:val="22"/>
+        </w:rPr>
+        <w:t xml:space="preserve">{{ </w:t>
+      </w:r>
+      <w:r>
+        <w:rPr>
           <w:rFonts w:cs="Calibri" w:ascii="Cambria" w:hAnsi="Cambria" w:cstheme="minorHAnsi" w:hAnsiTheme="majorHAnsi"/>
           <w:iCs/>
           <w:sz w:val="22"/>
           <w:szCs w:val="22"/>
         </w:rPr>
-        <w:t xml:space="preserve">Pomiar kontrolny wykonano na osnowie szczegółowej: 520117112160 (1350 – bet. rur.), 52011725036 (1043 – reper ścienny). Punkty odszukano w stanie dobrym.  </w:t>
-      </w:r>
-    </w:p>
-    <w:p>
-      <w:pPr>
-        <w:pStyle w:val="NormalWeb"/>
-        <w:spacing w:beforeAutospacing="0" w:before="0" w:after="0"/>
-        <w:jc w:val="both"/>
-        <w:rPr>
-          <w:rFonts w:ascii="Cambria" w:hAnsi="Cambria" w:cs="Calibri" w:cstheme="minorHAnsi"/>
-          <w:iCs/>
-          <w:sz w:val="22"/>
-          <w:szCs w:val="22"/>
-        </w:rPr>
-      </w:pPr>
+        <w:t>technical_description.</w:t>
+      </w:r>
       <w:r>
         <w:rPr>
           <w:rFonts w:cs="Calibri" w:ascii="Cambria" w:hAnsi="Cambria" w:cstheme="minorHAnsi"/>
@@ -622,1364 +673,16 @@
           <w:sz w:val="22"/>
           <w:szCs w:val="22"/>
         </w:rPr>
-        <w:t>Wyniki pomiaru kontrolnego spełniają wymagania rozp. w sprawie standardów i przedstawiają się następująco:</w:t>
-      </w:r>
-    </w:p>
-    <w:tbl>
-      <w:tblPr>
-        <w:tblW w:w="8433" w:type="dxa"/>
-        <w:jc w:val="start"/>
-        <w:tblInd w:w="0" w:type="dxa"/>
-        <w:tblLayout w:type="fixed"/>
-        <w:tblCellMar>
-          <w:top w:w="0" w:type="dxa"/>
-          <w:start w:w="70" w:type="dxa"/>
-          <w:bottom w:w="0" w:type="dxa"/>
-          <w:end w:w="70" w:type="dxa"/>
-        </w:tblCellMar>
-        <w:tblLook w:val="04a0"/>
-      </w:tblPr>
-      <w:tblGrid>
-        <w:gridCol w:w="1070"/>
-        <w:gridCol w:w="813"/>
-        <w:gridCol w:w="816"/>
-        <w:gridCol w:w="577"/>
-        <w:gridCol w:w="846"/>
-        <w:gridCol w:w="886"/>
-        <w:gridCol w:w="884"/>
-        <w:gridCol w:w="577"/>
-        <w:gridCol w:w="479"/>
-        <w:gridCol w:w="479"/>
-        <w:gridCol w:w="479"/>
-        <w:gridCol w:w="526"/>
-      </w:tblGrid>
-      <w:tr>
-        <w:trPr>
-          <w:trHeight w:val="300" w:hRule="atLeast"/>
-        </w:trPr>
-        <w:tc>
-          <w:tcPr>
-            <w:tcW w:w="1070" w:type="dxa"/>
-            <w:tcBorders>
-              <w:top w:val="single" w:sz="8" w:space="0" w:color="000000"/>
-              <w:bottom w:val="single" w:sz="8" w:space="0" w:color="000000"/>
-            </w:tcBorders>
-            <w:shd w:color="000000" w:fill="D9D9D9" w:val="clear"/>
-            <w:vAlign w:val="center"/>
-          </w:tcPr>
-          <w:p>
-            <w:pPr>
-              <w:pStyle w:val="Normal"/>
-              <w:spacing w:lineRule="auto" w:line="240" w:before="0" w:after="0"/>
-              <w:jc w:val="center"/>
-              <w:rPr>
-                <w:rFonts w:ascii="Cambria" w:hAnsi="Cambria" w:eastAsia="Times New Roman" w:cs="Calibri"/>
-                <w:color w:val="000000"/>
-                <w:sz w:val="16"/>
-                <w:szCs w:val="16"/>
-                <w:lang w:eastAsia="pl-PL"/>
-              </w:rPr>
-            </w:pPr>
-            <w:r>
-              <w:rPr>
-                <w:rFonts w:eastAsia="Times New Roman" w:cs="Calibri" w:ascii="Cambria" w:hAnsi="Cambria"/>
-                <w:color w:val="000000"/>
-                <w:sz w:val="16"/>
-                <w:szCs w:val="16"/>
-                <w:lang w:eastAsia="pl-PL"/>
-              </w:rPr>
-              <w:t>Nr</w:t>
-            </w:r>
-          </w:p>
-        </w:tc>
-        <w:tc>
-          <w:tcPr>
-            <w:tcW w:w="813" w:type="dxa"/>
-            <w:tcBorders>
-              <w:top w:val="single" w:sz="8" w:space="0" w:color="000000"/>
-              <w:bottom w:val="single" w:sz="8" w:space="0" w:color="000000"/>
-            </w:tcBorders>
-            <w:shd w:color="000000" w:fill="D9D9D9" w:val="clear"/>
-            <w:vAlign w:val="center"/>
-          </w:tcPr>
-          <w:p>
-            <w:pPr>
-              <w:pStyle w:val="Normal"/>
-              <w:spacing w:lineRule="auto" w:line="240" w:before="0" w:after="0"/>
-              <w:jc w:val="center"/>
-              <w:rPr>
-                <w:rFonts w:ascii="Cambria" w:hAnsi="Cambria" w:eastAsia="Times New Roman" w:cs="Calibri"/>
-                <w:color w:val="000000"/>
-                <w:sz w:val="16"/>
-                <w:szCs w:val="16"/>
-                <w:lang w:eastAsia="pl-PL"/>
-              </w:rPr>
-            </w:pPr>
-            <w:r>
-              <w:rPr>
-                <w:rFonts w:eastAsia="Times New Roman" w:cs="Calibri" w:ascii="Cambria" w:hAnsi="Cambria"/>
-                <w:color w:val="000000"/>
-                <w:sz w:val="16"/>
-                <w:szCs w:val="16"/>
-                <w:lang w:eastAsia="pl-PL"/>
-              </w:rPr>
-              <w:t>X</w:t>
-            </w:r>
-          </w:p>
-        </w:tc>
-        <w:tc>
-          <w:tcPr>
-            <w:tcW w:w="816" w:type="dxa"/>
-            <w:tcBorders>
-              <w:top w:val="single" w:sz="8" w:space="0" w:color="000000"/>
-              <w:bottom w:val="single" w:sz="8" w:space="0" w:color="000000"/>
-            </w:tcBorders>
-            <w:shd w:color="000000" w:fill="D9D9D9" w:val="clear"/>
-            <w:vAlign w:val="center"/>
-          </w:tcPr>
-          <w:p>
-            <w:pPr>
-              <w:pStyle w:val="Normal"/>
-              <w:spacing w:lineRule="auto" w:line="240" w:before="0" w:after="0"/>
-              <w:jc w:val="center"/>
-              <w:rPr>
-                <w:rFonts w:ascii="Cambria" w:hAnsi="Cambria" w:eastAsia="Times New Roman" w:cs="Calibri"/>
-                <w:color w:val="000000"/>
-                <w:sz w:val="16"/>
-                <w:szCs w:val="16"/>
-                <w:lang w:eastAsia="pl-PL"/>
-              </w:rPr>
-            </w:pPr>
-            <w:r>
-              <w:rPr>
-                <w:rFonts w:eastAsia="Times New Roman" w:cs="Calibri" w:ascii="Cambria" w:hAnsi="Cambria"/>
-                <w:color w:val="000000"/>
-                <w:sz w:val="16"/>
-                <w:szCs w:val="16"/>
-                <w:lang w:eastAsia="pl-PL"/>
-              </w:rPr>
-              <w:t>Y</w:t>
-            </w:r>
-          </w:p>
-        </w:tc>
-        <w:tc>
-          <w:tcPr>
-            <w:tcW w:w="577" w:type="dxa"/>
-            <w:tcBorders>
-              <w:top w:val="single" w:sz="8" w:space="0" w:color="000000"/>
-              <w:bottom w:val="single" w:sz="8" w:space="0" w:color="000000"/>
-            </w:tcBorders>
-            <w:shd w:color="000000" w:fill="D9D9D9" w:val="clear"/>
-            <w:vAlign w:val="center"/>
-          </w:tcPr>
-          <w:p>
-            <w:pPr>
-              <w:pStyle w:val="Normal"/>
-              <w:spacing w:lineRule="auto" w:line="240" w:before="0" w:after="0"/>
-              <w:jc w:val="center"/>
-              <w:rPr>
-                <w:rFonts w:ascii="Cambria" w:hAnsi="Cambria" w:eastAsia="Times New Roman" w:cs="Calibri"/>
-                <w:color w:val="000000"/>
-                <w:sz w:val="16"/>
-                <w:szCs w:val="16"/>
-                <w:lang w:eastAsia="pl-PL"/>
-              </w:rPr>
-            </w:pPr>
-            <w:r>
-              <w:rPr>
-                <w:rFonts w:eastAsia="Times New Roman" w:cs="Calibri" w:ascii="Cambria" w:hAnsi="Cambria"/>
-                <w:color w:val="000000"/>
-                <w:sz w:val="16"/>
-                <w:szCs w:val="16"/>
-                <w:lang w:eastAsia="pl-PL"/>
-              </w:rPr>
-              <w:t>H-evrf</w:t>
-            </w:r>
-          </w:p>
-        </w:tc>
-        <w:tc>
-          <w:tcPr>
-            <w:tcW w:w="846" w:type="dxa"/>
-            <w:tcBorders>
-              <w:top w:val="single" w:sz="8" w:space="0" w:color="000000"/>
-              <w:bottom w:val="single" w:sz="8" w:space="0" w:color="000000"/>
-            </w:tcBorders>
-            <w:shd w:color="000000" w:fill="D9D9D9" w:val="clear"/>
-            <w:vAlign w:val="center"/>
-          </w:tcPr>
-          <w:p>
-            <w:pPr>
-              <w:pStyle w:val="Normal"/>
-              <w:spacing w:lineRule="auto" w:line="240" w:before="0" w:after="0"/>
-              <w:jc w:val="center"/>
-              <w:rPr>
-                <w:rFonts w:ascii="Cambria" w:hAnsi="Cambria" w:eastAsia="Times New Roman" w:cs="Calibri"/>
-                <w:color w:val="000000"/>
-                <w:sz w:val="16"/>
-                <w:szCs w:val="16"/>
-                <w:lang w:eastAsia="pl-PL"/>
-              </w:rPr>
-            </w:pPr>
-            <w:r>
-              <w:rPr>
-                <w:rFonts w:eastAsia="Times New Roman" w:cs="Calibri" w:ascii="Cambria" w:hAnsi="Cambria"/>
-                <w:color w:val="000000"/>
-                <w:sz w:val="16"/>
-                <w:szCs w:val="16"/>
-                <w:lang w:eastAsia="pl-PL"/>
-              </w:rPr>
-              <w:t>Nr pomiar</w:t>
-            </w:r>
-          </w:p>
-        </w:tc>
-        <w:tc>
-          <w:tcPr>
-            <w:tcW w:w="886" w:type="dxa"/>
-            <w:tcBorders>
-              <w:top w:val="single" w:sz="8" w:space="0" w:color="000000"/>
-              <w:bottom w:val="single" w:sz="8" w:space="0" w:color="000000"/>
-            </w:tcBorders>
-            <w:shd w:color="000000" w:fill="D9D9D9" w:val="clear"/>
-            <w:vAlign w:val="center"/>
-          </w:tcPr>
-          <w:p>
-            <w:pPr>
-              <w:pStyle w:val="Normal"/>
-              <w:spacing w:lineRule="auto" w:line="240" w:before="0" w:after="0"/>
-              <w:jc w:val="center"/>
-              <w:rPr>
-                <w:rFonts w:ascii="Cambria" w:hAnsi="Cambria" w:eastAsia="Times New Roman" w:cs="Calibri"/>
-                <w:color w:val="000000"/>
-                <w:sz w:val="16"/>
-                <w:szCs w:val="16"/>
-                <w:lang w:eastAsia="pl-PL"/>
-              </w:rPr>
-            </w:pPr>
-            <w:r>
-              <w:rPr>
-                <w:rFonts w:eastAsia="Times New Roman" w:cs="Calibri" w:ascii="Cambria" w:hAnsi="Cambria"/>
-                <w:color w:val="000000"/>
-                <w:sz w:val="16"/>
-                <w:szCs w:val="16"/>
-                <w:lang w:eastAsia="pl-PL"/>
-              </w:rPr>
-              <w:t>X</w:t>
-            </w:r>
-          </w:p>
-        </w:tc>
-        <w:tc>
-          <w:tcPr>
-            <w:tcW w:w="884" w:type="dxa"/>
-            <w:tcBorders>
-              <w:top w:val="single" w:sz="8" w:space="0" w:color="000000"/>
-              <w:bottom w:val="single" w:sz="8" w:space="0" w:color="000000"/>
-            </w:tcBorders>
-            <w:shd w:color="000000" w:fill="D9D9D9" w:val="clear"/>
-            <w:vAlign w:val="center"/>
-          </w:tcPr>
-          <w:p>
-            <w:pPr>
-              <w:pStyle w:val="Normal"/>
-              <w:spacing w:lineRule="auto" w:line="240" w:before="0" w:after="0"/>
-              <w:jc w:val="center"/>
-              <w:rPr>
-                <w:rFonts w:ascii="Cambria" w:hAnsi="Cambria" w:eastAsia="Times New Roman" w:cs="Calibri"/>
-                <w:color w:val="000000"/>
-                <w:sz w:val="16"/>
-                <w:szCs w:val="16"/>
-                <w:lang w:eastAsia="pl-PL"/>
-              </w:rPr>
-            </w:pPr>
-            <w:r>
-              <w:rPr>
-                <w:rFonts w:eastAsia="Times New Roman" w:cs="Calibri" w:ascii="Cambria" w:hAnsi="Cambria"/>
-                <w:color w:val="000000"/>
-                <w:sz w:val="16"/>
-                <w:szCs w:val="16"/>
-                <w:lang w:eastAsia="pl-PL"/>
-              </w:rPr>
-              <w:t>Y</w:t>
-            </w:r>
-          </w:p>
-        </w:tc>
-        <w:tc>
-          <w:tcPr>
-            <w:tcW w:w="577" w:type="dxa"/>
-            <w:tcBorders>
-              <w:top w:val="single" w:sz="8" w:space="0" w:color="000000"/>
-              <w:bottom w:val="single" w:sz="8" w:space="0" w:color="000000"/>
-            </w:tcBorders>
-            <w:shd w:color="000000" w:fill="D9D9D9" w:val="clear"/>
-            <w:vAlign w:val="center"/>
-          </w:tcPr>
-          <w:p>
-            <w:pPr>
-              <w:pStyle w:val="Normal"/>
-              <w:spacing w:lineRule="auto" w:line="240" w:before="0" w:after="0"/>
-              <w:jc w:val="center"/>
-              <w:rPr>
-                <w:rFonts w:ascii="Cambria" w:hAnsi="Cambria" w:eastAsia="Times New Roman" w:cs="Calibri"/>
-                <w:color w:val="000000"/>
-                <w:sz w:val="16"/>
-                <w:szCs w:val="16"/>
-                <w:lang w:eastAsia="pl-PL"/>
-              </w:rPr>
-            </w:pPr>
-            <w:r>
-              <w:rPr>
-                <w:rFonts w:eastAsia="Times New Roman" w:cs="Calibri" w:ascii="Cambria" w:hAnsi="Cambria"/>
-                <w:color w:val="000000"/>
-                <w:sz w:val="16"/>
-                <w:szCs w:val="16"/>
-                <w:lang w:eastAsia="pl-PL"/>
-              </w:rPr>
-              <w:t>H-evrf</w:t>
-            </w:r>
-          </w:p>
-        </w:tc>
-        <w:tc>
-          <w:tcPr>
-            <w:tcW w:w="479" w:type="dxa"/>
-            <w:tcBorders>
-              <w:top w:val="single" w:sz="8" w:space="0" w:color="000000"/>
-              <w:bottom w:val="single" w:sz="8" w:space="0" w:color="000000"/>
-            </w:tcBorders>
-            <w:shd w:color="000000" w:fill="D9D9D9" w:val="clear"/>
-            <w:vAlign w:val="center"/>
-          </w:tcPr>
-          <w:p>
-            <w:pPr>
-              <w:pStyle w:val="Normal"/>
-              <w:spacing w:lineRule="auto" w:line="240" w:before="0" w:after="0"/>
-              <w:jc w:val="center"/>
-              <w:rPr>
-                <w:rFonts w:ascii="Cambria" w:hAnsi="Cambria" w:eastAsia="Times New Roman" w:cs="Calibri"/>
-                <w:b/>
-                <w:bCs/>
-                <w:color w:val="000000"/>
-                <w:sz w:val="16"/>
-                <w:szCs w:val="16"/>
-                <w:lang w:eastAsia="pl-PL"/>
-              </w:rPr>
-            </w:pPr>
-            <w:r>
-              <w:rPr>
-                <w:rFonts w:eastAsia="Times New Roman" w:cs="Calibri" w:ascii="Cambria" w:hAnsi="Cambria"/>
-                <w:b/>
-                <w:bCs/>
-                <w:color w:val="000000"/>
-                <w:sz w:val="16"/>
-                <w:szCs w:val="16"/>
-                <w:lang w:eastAsia="pl-PL"/>
-              </w:rPr>
-              <w:t>dx</w:t>
-            </w:r>
-          </w:p>
-        </w:tc>
-        <w:tc>
-          <w:tcPr>
-            <w:tcW w:w="479" w:type="dxa"/>
-            <w:tcBorders>
-              <w:top w:val="single" w:sz="8" w:space="0" w:color="000000"/>
-              <w:bottom w:val="single" w:sz="8" w:space="0" w:color="000000"/>
-            </w:tcBorders>
-            <w:shd w:color="000000" w:fill="D9D9D9" w:val="clear"/>
-            <w:vAlign w:val="center"/>
-          </w:tcPr>
-          <w:p>
-            <w:pPr>
-              <w:pStyle w:val="Normal"/>
-              <w:spacing w:lineRule="auto" w:line="240" w:before="0" w:after="0"/>
-              <w:jc w:val="center"/>
-              <w:rPr>
-                <w:rFonts w:ascii="Cambria" w:hAnsi="Cambria" w:eastAsia="Times New Roman" w:cs="Calibri"/>
-                <w:b/>
-                <w:bCs/>
-                <w:color w:val="000000"/>
-                <w:sz w:val="16"/>
-                <w:szCs w:val="16"/>
-                <w:lang w:eastAsia="pl-PL"/>
-              </w:rPr>
-            </w:pPr>
-            <w:r>
-              <w:rPr>
-                <w:rFonts w:eastAsia="Times New Roman" w:cs="Calibri" w:ascii="Cambria" w:hAnsi="Cambria"/>
-                <w:b/>
-                <w:bCs/>
-                <w:color w:val="000000"/>
-                <w:sz w:val="16"/>
-                <w:szCs w:val="16"/>
-                <w:lang w:eastAsia="pl-PL"/>
-              </w:rPr>
-              <w:t>dy</w:t>
-            </w:r>
-          </w:p>
-        </w:tc>
-        <w:tc>
-          <w:tcPr>
-            <w:tcW w:w="479" w:type="dxa"/>
-            <w:tcBorders>
-              <w:top w:val="single" w:sz="8" w:space="0" w:color="000000"/>
-              <w:bottom w:val="single" w:sz="8" w:space="0" w:color="000000"/>
-            </w:tcBorders>
-            <w:shd w:color="000000" w:fill="D9D9D9" w:val="clear"/>
-            <w:vAlign w:val="center"/>
-          </w:tcPr>
-          <w:p>
-            <w:pPr>
-              <w:pStyle w:val="Normal"/>
-              <w:spacing w:lineRule="auto" w:line="240" w:before="0" w:after="0"/>
-              <w:jc w:val="center"/>
-              <w:rPr>
-                <w:rFonts w:ascii="Cambria" w:hAnsi="Cambria" w:eastAsia="Times New Roman" w:cs="Calibri"/>
-                <w:b/>
-                <w:bCs/>
-                <w:color w:val="000000"/>
-                <w:sz w:val="16"/>
-                <w:szCs w:val="16"/>
-                <w:lang w:eastAsia="pl-PL"/>
-              </w:rPr>
-            </w:pPr>
-            <w:r>
-              <w:rPr>
-                <w:rFonts w:eastAsia="Times New Roman" w:cs="Calibri" w:ascii="Cambria" w:hAnsi="Cambria"/>
-                <w:b/>
-                <w:bCs/>
-                <w:color w:val="000000"/>
-                <w:sz w:val="16"/>
-                <w:szCs w:val="16"/>
-                <w:lang w:eastAsia="pl-PL"/>
-              </w:rPr>
-              <w:t>dp</w:t>
-            </w:r>
-          </w:p>
-        </w:tc>
-        <w:tc>
-          <w:tcPr>
-            <w:tcW w:w="526" w:type="dxa"/>
-            <w:tcBorders>
-              <w:top w:val="single" w:sz="8" w:space="0" w:color="000000"/>
-              <w:bottom w:val="single" w:sz="8" w:space="0" w:color="000000"/>
-            </w:tcBorders>
-            <w:shd w:color="000000" w:fill="D9D9D9" w:val="clear"/>
-            <w:vAlign w:val="center"/>
-          </w:tcPr>
-          <w:p>
-            <w:pPr>
-              <w:pStyle w:val="Normal"/>
-              <w:spacing w:lineRule="auto" w:line="240" w:before="0" w:after="0"/>
-              <w:jc w:val="center"/>
-              <w:rPr>
-                <w:rFonts w:ascii="Cambria" w:hAnsi="Cambria" w:eastAsia="Times New Roman" w:cs="Calibri"/>
-                <w:b/>
-                <w:bCs/>
-                <w:color w:val="000000"/>
-                <w:sz w:val="16"/>
-                <w:szCs w:val="16"/>
-                <w:lang w:eastAsia="pl-PL"/>
-              </w:rPr>
-            </w:pPr>
-            <w:r>
-              <w:rPr>
-                <w:rFonts w:eastAsia="Times New Roman" w:cs="Calibri" w:ascii="Cambria" w:hAnsi="Cambria"/>
-                <w:b/>
-                <w:bCs/>
-                <w:color w:val="000000"/>
-                <w:sz w:val="16"/>
-                <w:szCs w:val="16"/>
-                <w:lang w:eastAsia="pl-PL"/>
-              </w:rPr>
-              <w:t>dh</w:t>
-            </w:r>
-          </w:p>
-        </w:tc>
-      </w:tr>
-      <w:tr>
-        <w:trPr>
-          <w:trHeight w:val="300" w:hRule="atLeast"/>
-        </w:trPr>
-        <w:tc>
-          <w:tcPr>
-            <w:tcW w:w="1070" w:type="dxa"/>
-            <w:tcBorders>
-              <w:bottom w:val="single" w:sz="8" w:space="0" w:color="000000"/>
-            </w:tcBorders>
-            <w:shd w:color="auto" w:fill="auto" w:val="clear"/>
-            <w:vAlign w:val="center"/>
-          </w:tcPr>
-          <w:p>
-            <w:pPr>
-              <w:pStyle w:val="Normal"/>
-              <w:spacing w:lineRule="auto" w:line="240" w:before="0" w:after="0"/>
-              <w:jc w:val="center"/>
-              <w:rPr>
-                <w:rFonts w:ascii="Cambria" w:hAnsi="Cambria" w:eastAsia="Times New Roman" w:cs="Calibri"/>
-                <w:sz w:val="14"/>
-                <w:szCs w:val="14"/>
-                <w:lang w:eastAsia="pl-PL"/>
-              </w:rPr>
-            </w:pPr>
-            <w:r>
-              <w:rPr>
-                <w:rFonts w:eastAsia="Times New Roman" w:cs="Calibri" w:ascii="Cambria" w:hAnsi="Cambria"/>
-                <w:sz w:val="14"/>
-                <w:szCs w:val="14"/>
-                <w:lang w:eastAsia="pl-PL"/>
-              </w:rPr>
-              <w:t>52011725036</w:t>
-            </w:r>
-          </w:p>
-        </w:tc>
-        <w:tc>
-          <w:tcPr>
-            <w:tcW w:w="813" w:type="dxa"/>
-            <w:tcBorders>
-              <w:bottom w:val="single" w:sz="8" w:space="0" w:color="000000"/>
-            </w:tcBorders>
-            <w:shd w:color="auto" w:fill="auto" w:val="clear"/>
-            <w:vAlign w:val="center"/>
-          </w:tcPr>
-          <w:p>
-            <w:pPr>
-              <w:pStyle w:val="Normal"/>
-              <w:spacing w:lineRule="auto" w:line="240" w:before="0" w:after="0"/>
-              <w:jc w:val="center"/>
-              <w:rPr>
-                <w:rFonts w:ascii="Calibri" w:hAnsi="Calibri" w:eastAsia="Times New Roman" w:cs="Calibri"/>
-                <w:sz w:val="14"/>
-                <w:szCs w:val="14"/>
-                <w:lang w:eastAsia="pl-PL"/>
-              </w:rPr>
-            </w:pPr>
-            <w:r>
-              <w:rPr>
-                <w:rFonts w:eastAsia="Times New Roman" w:cs="Calibri"/>
-                <w:sz w:val="14"/>
-                <w:szCs w:val="14"/>
-                <w:lang w:eastAsia="pl-PL"/>
-              </w:rPr>
-              <w:t>5929031.37</w:t>
-            </w:r>
-          </w:p>
-        </w:tc>
-        <w:tc>
-          <w:tcPr>
-            <w:tcW w:w="816" w:type="dxa"/>
-            <w:tcBorders>
-              <w:bottom w:val="single" w:sz="8" w:space="0" w:color="000000"/>
-            </w:tcBorders>
-            <w:shd w:color="auto" w:fill="auto" w:val="clear"/>
-            <w:vAlign w:val="center"/>
-          </w:tcPr>
-          <w:p>
-            <w:pPr>
-              <w:pStyle w:val="Normal"/>
-              <w:spacing w:lineRule="auto" w:line="240" w:before="0" w:after="0"/>
-              <w:jc w:val="center"/>
-              <w:rPr>
-                <w:rFonts w:ascii="Calibri" w:hAnsi="Calibri" w:eastAsia="Times New Roman" w:cs="Calibri"/>
-                <w:sz w:val="14"/>
-                <w:szCs w:val="14"/>
-                <w:lang w:eastAsia="pl-PL"/>
-              </w:rPr>
-            </w:pPr>
-            <w:r>
-              <w:rPr>
-                <w:rFonts w:eastAsia="Times New Roman" w:cs="Calibri"/>
-                <w:sz w:val="14"/>
-                <w:szCs w:val="14"/>
-                <w:lang w:eastAsia="pl-PL"/>
-              </w:rPr>
-              <w:t>5473883.35</w:t>
-            </w:r>
-          </w:p>
-        </w:tc>
-        <w:tc>
-          <w:tcPr>
-            <w:tcW w:w="577" w:type="dxa"/>
-            <w:tcBorders>
-              <w:bottom w:val="single" w:sz="8" w:space="0" w:color="000000"/>
-            </w:tcBorders>
-            <w:shd w:color="auto" w:fill="auto" w:val="clear"/>
-            <w:vAlign w:val="center"/>
-          </w:tcPr>
-          <w:p>
-            <w:pPr>
-              <w:pStyle w:val="Normal"/>
-              <w:spacing w:lineRule="auto" w:line="240" w:before="0" w:after="0"/>
-              <w:jc w:val="center"/>
-              <w:rPr>
-                <w:rFonts w:ascii="Calibri" w:hAnsi="Calibri" w:eastAsia="Times New Roman" w:cs="Calibri"/>
-                <w:sz w:val="14"/>
-                <w:szCs w:val="14"/>
-                <w:lang w:eastAsia="pl-PL"/>
-              </w:rPr>
-            </w:pPr>
-            <w:r>
-              <w:rPr>
-                <w:rFonts w:eastAsia="Times New Roman" w:cs="Calibri"/>
-                <w:sz w:val="14"/>
-                <w:szCs w:val="14"/>
-                <w:lang w:eastAsia="pl-PL"/>
-              </w:rPr>
-              <w:t>51.949</w:t>
-            </w:r>
-          </w:p>
-        </w:tc>
-        <w:tc>
-          <w:tcPr>
-            <w:tcW w:w="846" w:type="dxa"/>
-            <w:tcBorders>
-              <w:bottom w:val="single" w:sz="8" w:space="0" w:color="000000"/>
-            </w:tcBorders>
-            <w:shd w:color="auto" w:fill="auto" w:val="clear"/>
-            <w:vAlign w:val="center"/>
-          </w:tcPr>
-          <w:p>
-            <w:pPr>
-              <w:pStyle w:val="Normal"/>
-              <w:spacing w:lineRule="auto" w:line="240" w:before="0" w:after="0"/>
-              <w:jc w:val="center"/>
-              <w:rPr>
-                <w:rFonts w:ascii="Cambria" w:hAnsi="Cambria" w:eastAsia="Times New Roman" w:cs="Calibri"/>
-                <w:sz w:val="14"/>
-                <w:szCs w:val="14"/>
-                <w:lang w:eastAsia="pl-PL"/>
-              </w:rPr>
-            </w:pPr>
-            <w:r>
-              <w:rPr>
-                <w:rFonts w:eastAsia="Times New Roman" w:cs="Calibri" w:ascii="Cambria" w:hAnsi="Cambria"/>
-                <w:sz w:val="14"/>
-                <w:szCs w:val="14"/>
-                <w:lang w:eastAsia="pl-PL"/>
-              </w:rPr>
-              <w:t>1043p</w:t>
-            </w:r>
-          </w:p>
-        </w:tc>
-        <w:tc>
-          <w:tcPr>
-            <w:tcW w:w="886" w:type="dxa"/>
-            <w:tcBorders>
-              <w:bottom w:val="single" w:sz="8" w:space="0" w:color="000000"/>
-            </w:tcBorders>
-            <w:shd w:color="auto" w:fill="auto" w:val="clear"/>
-            <w:vAlign w:val="center"/>
-          </w:tcPr>
-          <w:p>
-            <w:pPr>
-              <w:pStyle w:val="Normal"/>
-              <w:spacing w:lineRule="auto" w:line="240" w:before="0" w:after="0"/>
-              <w:jc w:val="center"/>
-              <w:rPr>
-                <w:rFonts w:ascii="Calibri" w:hAnsi="Calibri" w:eastAsia="Times New Roman" w:cs="Calibri"/>
-                <w:sz w:val="14"/>
-                <w:szCs w:val="14"/>
-                <w:lang w:eastAsia="pl-PL"/>
-              </w:rPr>
-            </w:pPr>
-            <w:r>
-              <w:rPr>
-                <w:rFonts w:eastAsia="Times New Roman" w:cs="Calibri"/>
-                <w:sz w:val="14"/>
-                <w:szCs w:val="14"/>
-                <w:lang w:eastAsia="pl-PL"/>
-              </w:rPr>
-            </w:r>
-          </w:p>
-        </w:tc>
-        <w:tc>
-          <w:tcPr>
-            <w:tcW w:w="884" w:type="dxa"/>
-            <w:tcBorders>
-              <w:bottom w:val="single" w:sz="8" w:space="0" w:color="000000"/>
-            </w:tcBorders>
-            <w:shd w:color="auto" w:fill="auto" w:val="clear"/>
-            <w:vAlign w:val="center"/>
-          </w:tcPr>
-          <w:p>
-            <w:pPr>
-              <w:pStyle w:val="Normal"/>
-              <w:spacing w:lineRule="auto" w:line="240" w:before="0" w:after="0"/>
-              <w:jc w:val="center"/>
-              <w:rPr>
-                <w:rFonts w:ascii="Calibri" w:hAnsi="Calibri" w:eastAsia="Times New Roman" w:cs="Calibri"/>
-                <w:sz w:val="14"/>
-                <w:szCs w:val="14"/>
-                <w:lang w:eastAsia="pl-PL"/>
-              </w:rPr>
-            </w:pPr>
-            <w:r>
-              <w:rPr>
-                <w:rFonts w:eastAsia="Times New Roman" w:cs="Calibri"/>
-                <w:sz w:val="14"/>
-                <w:szCs w:val="14"/>
-                <w:lang w:eastAsia="pl-PL"/>
-              </w:rPr>
-            </w:r>
-          </w:p>
-        </w:tc>
-        <w:tc>
-          <w:tcPr>
-            <w:tcW w:w="577" w:type="dxa"/>
-            <w:tcBorders>
-              <w:bottom w:val="single" w:sz="8" w:space="0" w:color="000000"/>
-            </w:tcBorders>
-            <w:shd w:color="auto" w:fill="auto" w:val="clear"/>
-            <w:vAlign w:val="center"/>
-          </w:tcPr>
-          <w:p>
-            <w:pPr>
-              <w:pStyle w:val="Normal"/>
-              <w:spacing w:lineRule="auto" w:line="240" w:before="0" w:after="0"/>
-              <w:jc w:val="center"/>
-              <w:rPr>
-                <w:rFonts w:ascii="Calibri" w:hAnsi="Calibri" w:eastAsia="Times New Roman" w:cs="Calibri"/>
-                <w:sz w:val="14"/>
-                <w:szCs w:val="14"/>
-                <w:lang w:eastAsia="pl-PL"/>
-              </w:rPr>
-            </w:pPr>
-            <w:r>
-              <w:rPr>
-                <w:rFonts w:eastAsia="Times New Roman" w:cs="Calibri"/>
-                <w:sz w:val="14"/>
-                <w:szCs w:val="14"/>
-                <w:lang w:eastAsia="pl-PL"/>
-              </w:rPr>
-              <w:t>51.987</w:t>
-            </w:r>
-          </w:p>
-        </w:tc>
-        <w:tc>
-          <w:tcPr>
-            <w:tcW w:w="479" w:type="dxa"/>
-            <w:tcBorders>
-              <w:bottom w:val="single" w:sz="8" w:space="0" w:color="000000"/>
-            </w:tcBorders>
-            <w:shd w:color="auto" w:fill="auto" w:val="clear"/>
-            <w:vAlign w:val="center"/>
-          </w:tcPr>
-          <w:p>
-            <w:pPr>
-              <w:pStyle w:val="Normal"/>
-              <w:spacing w:lineRule="auto" w:line="240" w:before="0" w:after="0"/>
-              <w:jc w:val="center"/>
-              <w:rPr>
-                <w:rFonts w:ascii="Cambria" w:hAnsi="Cambria" w:eastAsia="Times New Roman" w:cs="Calibri"/>
-                <w:color w:val="00B050"/>
-                <w:sz w:val="14"/>
-                <w:szCs w:val="14"/>
-                <w:lang w:eastAsia="pl-PL"/>
-              </w:rPr>
-            </w:pPr>
-            <w:r>
-              <w:rPr>
-                <w:rFonts w:eastAsia="Times New Roman" w:cs="Calibri" w:ascii="Cambria" w:hAnsi="Cambria"/>
-                <w:color w:val="00B050"/>
-                <w:sz w:val="14"/>
-                <w:szCs w:val="14"/>
-                <w:lang w:eastAsia="pl-PL"/>
-              </w:rPr>
-            </w:r>
-          </w:p>
-        </w:tc>
-        <w:tc>
-          <w:tcPr>
-            <w:tcW w:w="479" w:type="dxa"/>
-            <w:tcBorders>
-              <w:bottom w:val="single" w:sz="8" w:space="0" w:color="000000"/>
-            </w:tcBorders>
-            <w:shd w:color="auto" w:fill="auto" w:val="clear"/>
-            <w:vAlign w:val="center"/>
-          </w:tcPr>
-          <w:p>
-            <w:pPr>
-              <w:pStyle w:val="Normal"/>
-              <w:spacing w:lineRule="auto" w:line="240" w:before="0" w:after="0"/>
-              <w:jc w:val="center"/>
-              <w:rPr>
-                <w:rFonts w:ascii="Cambria" w:hAnsi="Cambria" w:eastAsia="Times New Roman" w:cs="Calibri"/>
-                <w:color w:val="00B050"/>
-                <w:sz w:val="14"/>
-                <w:szCs w:val="14"/>
-                <w:lang w:eastAsia="pl-PL"/>
-              </w:rPr>
-            </w:pPr>
-            <w:r>
-              <w:rPr>
-                <w:rFonts w:eastAsia="Times New Roman" w:cs="Calibri" w:ascii="Cambria" w:hAnsi="Cambria"/>
-                <w:color w:val="00B050"/>
-                <w:sz w:val="14"/>
-                <w:szCs w:val="14"/>
-                <w:lang w:eastAsia="pl-PL"/>
-              </w:rPr>
-            </w:r>
-          </w:p>
-        </w:tc>
-        <w:tc>
-          <w:tcPr>
-            <w:tcW w:w="479" w:type="dxa"/>
-            <w:tcBorders>
-              <w:bottom w:val="single" w:sz="8" w:space="0" w:color="000000"/>
-            </w:tcBorders>
-            <w:shd w:color="auto" w:fill="auto" w:val="clear"/>
-            <w:vAlign w:val="center"/>
-          </w:tcPr>
-          <w:p>
-            <w:pPr>
-              <w:pStyle w:val="Normal"/>
-              <w:spacing w:lineRule="auto" w:line="240" w:before="0" w:after="0"/>
-              <w:jc w:val="center"/>
-              <w:rPr>
-                <w:rFonts w:ascii="Cambria" w:hAnsi="Cambria" w:eastAsia="Times New Roman" w:cs="Calibri"/>
-                <w:color w:val="00B050"/>
-                <w:sz w:val="14"/>
-                <w:szCs w:val="14"/>
-                <w:lang w:eastAsia="pl-PL"/>
-              </w:rPr>
-            </w:pPr>
-            <w:r>
-              <w:rPr>
-                <w:rFonts w:eastAsia="Times New Roman" w:cs="Calibri" w:ascii="Cambria" w:hAnsi="Cambria"/>
-                <w:color w:val="00B050"/>
-                <w:sz w:val="14"/>
-                <w:szCs w:val="14"/>
-                <w:lang w:eastAsia="pl-PL"/>
-              </w:rPr>
-            </w:r>
-          </w:p>
-        </w:tc>
-        <w:tc>
-          <w:tcPr>
-            <w:tcW w:w="526" w:type="dxa"/>
-            <w:tcBorders>
-              <w:bottom w:val="single" w:sz="8" w:space="0" w:color="000000"/>
-            </w:tcBorders>
-            <w:shd w:color="auto" w:fill="auto" w:val="clear"/>
-            <w:vAlign w:val="center"/>
-          </w:tcPr>
-          <w:p>
-            <w:pPr>
-              <w:pStyle w:val="Normal"/>
-              <w:spacing w:lineRule="auto" w:line="240" w:before="0" w:after="0"/>
-              <w:jc w:val="center"/>
-              <w:rPr>
-                <w:rFonts w:ascii="Cambria" w:hAnsi="Cambria" w:eastAsia="Times New Roman" w:cs="Calibri"/>
-                <w:color w:val="00B050"/>
-                <w:sz w:val="14"/>
-                <w:szCs w:val="14"/>
-                <w:lang w:eastAsia="pl-PL"/>
-              </w:rPr>
-            </w:pPr>
-            <w:r>
-              <w:rPr>
-                <w:rFonts w:eastAsia="Times New Roman" w:cs="Calibri" w:ascii="Cambria" w:hAnsi="Cambria"/>
-                <w:color w:val="00B050"/>
-                <w:sz w:val="14"/>
-                <w:szCs w:val="14"/>
-                <w:lang w:eastAsia="pl-PL"/>
-              </w:rPr>
-              <w:t>-0.038</w:t>
-            </w:r>
-          </w:p>
-        </w:tc>
-      </w:tr>
-      <w:tr>
-        <w:trPr>
-          <w:trHeight w:val="300" w:hRule="atLeast"/>
-        </w:trPr>
-        <w:tc>
-          <w:tcPr>
-            <w:tcW w:w="1070" w:type="dxa"/>
-            <w:tcBorders>
-              <w:bottom w:val="single" w:sz="8" w:space="0" w:color="000000"/>
-            </w:tcBorders>
-            <w:shd w:color="auto" w:fill="auto" w:val="clear"/>
-            <w:vAlign w:val="center"/>
-          </w:tcPr>
-          <w:p>
-            <w:pPr>
-              <w:pStyle w:val="Normal"/>
-              <w:spacing w:lineRule="auto" w:line="240" w:before="0" w:after="0"/>
-              <w:jc w:val="center"/>
-              <w:rPr>
-                <w:rFonts w:ascii="Cambria" w:hAnsi="Cambria" w:eastAsia="Times New Roman" w:cs="Calibri"/>
-                <w:sz w:val="14"/>
-                <w:szCs w:val="14"/>
-                <w:lang w:eastAsia="pl-PL"/>
-              </w:rPr>
-            </w:pPr>
-            <w:r>
-              <w:rPr>
-                <w:rFonts w:eastAsia="Times New Roman" w:cs="Calibri" w:ascii="Cambria" w:hAnsi="Cambria"/>
-                <w:sz w:val="14"/>
-                <w:szCs w:val="14"/>
-                <w:lang w:eastAsia="pl-PL"/>
-              </w:rPr>
-              <w:t>520117112160</w:t>
-            </w:r>
-          </w:p>
-        </w:tc>
-        <w:tc>
-          <w:tcPr>
-            <w:tcW w:w="813" w:type="dxa"/>
-            <w:tcBorders>
-              <w:bottom w:val="single" w:sz="8" w:space="0" w:color="000000"/>
-            </w:tcBorders>
-            <w:shd w:color="auto" w:fill="auto" w:val="clear"/>
-            <w:vAlign w:val="center"/>
-          </w:tcPr>
-          <w:p>
-            <w:pPr>
-              <w:pStyle w:val="Normal"/>
-              <w:spacing w:lineRule="auto" w:line="240" w:before="0" w:after="0"/>
-              <w:jc w:val="center"/>
-              <w:rPr>
-                <w:rFonts w:ascii="Calibri" w:hAnsi="Calibri" w:eastAsia="Times New Roman" w:cs="Calibri"/>
-                <w:sz w:val="14"/>
-                <w:szCs w:val="14"/>
-                <w:lang w:eastAsia="pl-PL"/>
-              </w:rPr>
-            </w:pPr>
-            <w:r>
-              <w:rPr>
-                <w:rFonts w:eastAsia="Times New Roman" w:cs="Calibri"/>
-                <w:sz w:val="14"/>
-                <w:szCs w:val="14"/>
-                <w:lang w:eastAsia="pl-PL"/>
-              </w:rPr>
-              <w:t>5929169.17</w:t>
-            </w:r>
-          </w:p>
-        </w:tc>
-        <w:tc>
-          <w:tcPr>
-            <w:tcW w:w="816" w:type="dxa"/>
-            <w:tcBorders>
-              <w:bottom w:val="single" w:sz="8" w:space="0" w:color="000000"/>
-            </w:tcBorders>
-            <w:shd w:color="auto" w:fill="auto" w:val="clear"/>
-            <w:vAlign w:val="center"/>
-          </w:tcPr>
-          <w:p>
-            <w:pPr>
-              <w:pStyle w:val="Normal"/>
-              <w:spacing w:lineRule="auto" w:line="240" w:before="0" w:after="0"/>
-              <w:jc w:val="center"/>
-              <w:rPr>
-                <w:rFonts w:ascii="Calibri" w:hAnsi="Calibri" w:eastAsia="Times New Roman" w:cs="Calibri"/>
-                <w:sz w:val="14"/>
-                <w:szCs w:val="14"/>
-                <w:lang w:eastAsia="pl-PL"/>
-              </w:rPr>
-            </w:pPr>
-            <w:r>
-              <w:rPr>
-                <w:rFonts w:eastAsia="Times New Roman" w:cs="Calibri"/>
-                <w:sz w:val="14"/>
-                <w:szCs w:val="14"/>
-                <w:lang w:eastAsia="pl-PL"/>
-              </w:rPr>
-              <w:t>5474055.89</w:t>
-            </w:r>
-          </w:p>
-        </w:tc>
-        <w:tc>
-          <w:tcPr>
-            <w:tcW w:w="577" w:type="dxa"/>
-            <w:tcBorders>
-              <w:bottom w:val="single" w:sz="8" w:space="0" w:color="000000"/>
-            </w:tcBorders>
-            <w:shd w:color="auto" w:fill="auto" w:val="clear"/>
-            <w:vAlign w:val="center"/>
-          </w:tcPr>
-          <w:p>
-            <w:pPr>
-              <w:pStyle w:val="Normal"/>
-              <w:spacing w:lineRule="auto" w:line="240" w:before="0" w:after="0"/>
-              <w:jc w:val="center"/>
-              <w:rPr>
-                <w:rFonts w:ascii="Calibri" w:hAnsi="Calibri" w:eastAsia="Times New Roman" w:cs="Calibri"/>
-                <w:sz w:val="14"/>
-                <w:szCs w:val="14"/>
-                <w:lang w:eastAsia="pl-PL"/>
-              </w:rPr>
-            </w:pPr>
-            <w:r>
-              <w:rPr>
-                <w:rFonts w:eastAsia="Times New Roman" w:cs="Calibri"/>
-                <w:sz w:val="14"/>
-                <w:szCs w:val="14"/>
-                <w:lang w:eastAsia="pl-PL"/>
-              </w:rPr>
-              <w:t xml:space="preserve"> </w:t>
-            </w:r>
-            <w:r>
-              <w:rPr>
-                <w:rFonts w:eastAsia="Times New Roman" w:cs="Calibri"/>
-                <w:sz w:val="14"/>
-                <w:szCs w:val="14"/>
-                <w:lang w:eastAsia="pl-PL"/>
-              </w:rPr>
-              <w:t>-</w:t>
-            </w:r>
-          </w:p>
-        </w:tc>
-        <w:tc>
-          <w:tcPr>
-            <w:tcW w:w="846" w:type="dxa"/>
-            <w:tcBorders>
-              <w:bottom w:val="single" w:sz="8" w:space="0" w:color="000000"/>
-            </w:tcBorders>
-            <w:shd w:color="auto" w:fill="auto" w:val="clear"/>
-            <w:vAlign w:val="center"/>
-          </w:tcPr>
-          <w:p>
-            <w:pPr>
-              <w:pStyle w:val="Normal"/>
-              <w:spacing w:lineRule="auto" w:line="240" w:before="0" w:after="0"/>
-              <w:jc w:val="center"/>
-              <w:rPr>
-                <w:rFonts w:ascii="Cambria" w:hAnsi="Cambria" w:eastAsia="Times New Roman" w:cs="Calibri"/>
-                <w:sz w:val="14"/>
-                <w:szCs w:val="14"/>
-                <w:lang w:eastAsia="pl-PL"/>
-              </w:rPr>
-            </w:pPr>
-            <w:r>
-              <w:rPr>
-                <w:rFonts w:eastAsia="Times New Roman" w:cs="Calibri" w:ascii="Cambria" w:hAnsi="Cambria"/>
-                <w:sz w:val="14"/>
-                <w:szCs w:val="14"/>
-                <w:lang w:eastAsia="pl-PL"/>
-              </w:rPr>
-              <w:t>1350p</w:t>
-            </w:r>
-          </w:p>
-        </w:tc>
-        <w:tc>
-          <w:tcPr>
-            <w:tcW w:w="886" w:type="dxa"/>
-            <w:tcBorders>
-              <w:bottom w:val="single" w:sz="8" w:space="0" w:color="000000"/>
-            </w:tcBorders>
-            <w:shd w:color="auto" w:fill="auto" w:val="clear"/>
-            <w:vAlign w:val="center"/>
-          </w:tcPr>
-          <w:p>
-            <w:pPr>
-              <w:pStyle w:val="Normal"/>
-              <w:spacing w:lineRule="auto" w:line="240" w:before="0" w:after="0"/>
-              <w:jc w:val="center"/>
-              <w:rPr>
-                <w:rFonts w:ascii="Calibri" w:hAnsi="Calibri" w:eastAsia="Times New Roman" w:cs="Calibri"/>
-                <w:sz w:val="14"/>
-                <w:szCs w:val="14"/>
-                <w:lang w:eastAsia="pl-PL"/>
-              </w:rPr>
-            </w:pPr>
-            <w:r>
-              <w:rPr>
-                <w:rFonts w:eastAsia="Times New Roman" w:cs="Calibri"/>
-                <w:sz w:val="14"/>
-                <w:szCs w:val="14"/>
-                <w:lang w:eastAsia="pl-PL"/>
-              </w:rPr>
-              <w:t>5929169.145</w:t>
-            </w:r>
-          </w:p>
-        </w:tc>
-        <w:tc>
-          <w:tcPr>
-            <w:tcW w:w="884" w:type="dxa"/>
-            <w:tcBorders>
-              <w:bottom w:val="single" w:sz="8" w:space="0" w:color="000000"/>
-            </w:tcBorders>
-            <w:shd w:color="auto" w:fill="auto" w:val="clear"/>
-            <w:vAlign w:val="center"/>
-          </w:tcPr>
-          <w:p>
-            <w:pPr>
-              <w:pStyle w:val="Normal"/>
-              <w:spacing w:lineRule="auto" w:line="240" w:before="0" w:after="0"/>
-              <w:jc w:val="center"/>
-              <w:rPr>
-                <w:rFonts w:ascii="Calibri" w:hAnsi="Calibri" w:eastAsia="Times New Roman" w:cs="Calibri"/>
-                <w:sz w:val="14"/>
-                <w:szCs w:val="14"/>
-                <w:lang w:eastAsia="pl-PL"/>
-              </w:rPr>
-            </w:pPr>
-            <w:r>
-              <w:rPr>
-                <w:rFonts w:eastAsia="Times New Roman" w:cs="Calibri"/>
-                <w:sz w:val="14"/>
-                <w:szCs w:val="14"/>
-                <w:lang w:eastAsia="pl-PL"/>
-              </w:rPr>
-              <w:t>5474055.856</w:t>
-            </w:r>
-          </w:p>
-        </w:tc>
-        <w:tc>
-          <w:tcPr>
-            <w:tcW w:w="577" w:type="dxa"/>
-            <w:tcBorders>
-              <w:bottom w:val="single" w:sz="8" w:space="0" w:color="000000"/>
-            </w:tcBorders>
-            <w:shd w:color="auto" w:fill="auto" w:val="clear"/>
-            <w:vAlign w:val="center"/>
-          </w:tcPr>
-          <w:p>
-            <w:pPr>
-              <w:pStyle w:val="Normal"/>
-              <w:spacing w:lineRule="auto" w:line="240" w:before="0" w:after="0"/>
-              <w:jc w:val="center"/>
-              <w:rPr>
-                <w:rFonts w:ascii="Calibri" w:hAnsi="Calibri" w:eastAsia="Times New Roman" w:cs="Calibri"/>
-                <w:sz w:val="14"/>
-                <w:szCs w:val="14"/>
-                <w:lang w:eastAsia="pl-PL"/>
-              </w:rPr>
-            </w:pPr>
-            <w:r>
-              <w:rPr>
-                <w:rFonts w:eastAsia="Times New Roman" w:cs="Calibri"/>
-                <w:sz w:val="14"/>
-                <w:szCs w:val="14"/>
-                <w:lang w:eastAsia="pl-PL"/>
-              </w:rPr>
-              <w:t xml:space="preserve"> </w:t>
-            </w:r>
-            <w:r>
-              <w:rPr>
-                <w:rFonts w:eastAsia="Times New Roman" w:cs="Calibri"/>
-                <w:sz w:val="14"/>
-                <w:szCs w:val="14"/>
-                <w:lang w:eastAsia="pl-PL"/>
-              </w:rPr>
-              <w:t>-</w:t>
-            </w:r>
-          </w:p>
-        </w:tc>
-        <w:tc>
-          <w:tcPr>
-            <w:tcW w:w="479" w:type="dxa"/>
-            <w:tcBorders>
-              <w:bottom w:val="single" w:sz="8" w:space="0" w:color="000000"/>
-            </w:tcBorders>
-            <w:shd w:color="auto" w:fill="auto" w:val="clear"/>
-            <w:vAlign w:val="center"/>
-          </w:tcPr>
-          <w:p>
-            <w:pPr>
-              <w:pStyle w:val="Normal"/>
-              <w:spacing w:lineRule="auto" w:line="240" w:before="0" w:after="0"/>
-              <w:jc w:val="center"/>
-              <w:rPr>
-                <w:rFonts w:ascii="Cambria" w:hAnsi="Cambria" w:eastAsia="Times New Roman" w:cs="Calibri"/>
-                <w:color w:val="00B050"/>
-                <w:sz w:val="14"/>
-                <w:szCs w:val="14"/>
-                <w:lang w:eastAsia="pl-PL"/>
-              </w:rPr>
-            </w:pPr>
-            <w:r>
-              <w:rPr>
-                <w:rFonts w:eastAsia="Times New Roman" w:cs="Calibri" w:ascii="Cambria" w:hAnsi="Cambria"/>
-                <w:color w:val="00B050"/>
-                <w:sz w:val="14"/>
-                <w:szCs w:val="14"/>
-                <w:lang w:eastAsia="pl-PL"/>
-              </w:rPr>
-              <w:t>0.025</w:t>
-            </w:r>
-          </w:p>
-        </w:tc>
-        <w:tc>
-          <w:tcPr>
-            <w:tcW w:w="479" w:type="dxa"/>
-            <w:tcBorders>
-              <w:bottom w:val="single" w:sz="8" w:space="0" w:color="000000"/>
-            </w:tcBorders>
-            <w:shd w:color="auto" w:fill="auto" w:val="clear"/>
-            <w:vAlign w:val="center"/>
-          </w:tcPr>
-          <w:p>
-            <w:pPr>
-              <w:pStyle w:val="Normal"/>
-              <w:spacing w:lineRule="auto" w:line="240" w:before="0" w:after="0"/>
-              <w:jc w:val="center"/>
-              <w:rPr>
-                <w:rFonts w:ascii="Cambria" w:hAnsi="Cambria" w:eastAsia="Times New Roman" w:cs="Calibri"/>
-                <w:color w:val="00B050"/>
-                <w:sz w:val="14"/>
-                <w:szCs w:val="14"/>
-                <w:lang w:eastAsia="pl-PL"/>
-              </w:rPr>
-            </w:pPr>
-            <w:r>
-              <w:rPr>
-                <w:rFonts w:eastAsia="Times New Roman" w:cs="Calibri" w:ascii="Cambria" w:hAnsi="Cambria"/>
-                <w:color w:val="00B050"/>
-                <w:sz w:val="14"/>
-                <w:szCs w:val="14"/>
-                <w:lang w:eastAsia="pl-PL"/>
-              </w:rPr>
-              <w:t>0.034</w:t>
-            </w:r>
-          </w:p>
-        </w:tc>
-        <w:tc>
-          <w:tcPr>
-            <w:tcW w:w="479" w:type="dxa"/>
-            <w:tcBorders>
-              <w:bottom w:val="single" w:sz="8" w:space="0" w:color="000000"/>
-            </w:tcBorders>
-            <w:shd w:color="auto" w:fill="auto" w:val="clear"/>
-            <w:vAlign w:val="center"/>
-          </w:tcPr>
-          <w:p>
-            <w:pPr>
-              <w:pStyle w:val="Normal"/>
-              <w:spacing w:lineRule="auto" w:line="240" w:before="0" w:after="0"/>
-              <w:jc w:val="center"/>
-              <w:rPr>
-                <w:rFonts w:ascii="Cambria" w:hAnsi="Cambria" w:eastAsia="Times New Roman" w:cs="Calibri"/>
-                <w:color w:val="00B050"/>
-                <w:sz w:val="14"/>
-                <w:szCs w:val="14"/>
-                <w:lang w:eastAsia="pl-PL"/>
-              </w:rPr>
-            </w:pPr>
-            <w:r>
-              <w:rPr>
-                <w:rFonts w:eastAsia="Times New Roman" w:cs="Calibri" w:ascii="Cambria" w:hAnsi="Cambria"/>
-                <w:color w:val="00B050"/>
-                <w:sz w:val="14"/>
-                <w:szCs w:val="14"/>
-                <w:lang w:eastAsia="pl-PL"/>
-              </w:rPr>
-              <w:t>0.042</w:t>
-            </w:r>
-          </w:p>
-        </w:tc>
-        <w:tc>
-          <w:tcPr>
-            <w:tcW w:w="526" w:type="dxa"/>
-            <w:tcBorders>
-              <w:bottom w:val="single" w:sz="8" w:space="0" w:color="000000"/>
-            </w:tcBorders>
-            <w:shd w:color="auto" w:fill="auto" w:val="clear"/>
-            <w:vAlign w:val="center"/>
-          </w:tcPr>
-          <w:p>
-            <w:pPr>
-              <w:pStyle w:val="Normal"/>
-              <w:spacing w:lineRule="auto" w:line="240" w:before="0" w:after="0"/>
-              <w:jc w:val="center"/>
-              <w:rPr>
-                <w:rFonts w:ascii="Cambria" w:hAnsi="Cambria" w:eastAsia="Times New Roman" w:cs="Calibri"/>
-                <w:color w:val="00B050"/>
-                <w:sz w:val="14"/>
-                <w:szCs w:val="14"/>
-                <w:lang w:eastAsia="pl-PL"/>
-              </w:rPr>
-            </w:pPr>
-            <w:r>
-              <w:rPr>
-                <w:rFonts w:eastAsia="Times New Roman" w:cs="Calibri" w:ascii="Cambria" w:hAnsi="Cambria"/>
-                <w:color w:val="00B050"/>
-                <w:sz w:val="14"/>
-                <w:szCs w:val="14"/>
-                <w:lang w:eastAsia="pl-PL"/>
-              </w:rPr>
-            </w:r>
-          </w:p>
-        </w:tc>
-      </w:tr>
-    </w:tbl>
-    <w:p>
-      <w:pPr>
-        <w:pStyle w:val="NormalWeb"/>
-        <w:spacing w:beforeAutospacing="0" w:before="0" w:after="0"/>
-        <w:jc w:val="both"/>
-        <w:rPr>
-          <w:rFonts w:ascii="Cambria" w:hAnsi="Cambria" w:cs="Calibri" w:cstheme="minorHAnsi"/>
-          <w:iCs/>
-          <w:sz w:val="22"/>
-          <w:szCs w:val="22"/>
-        </w:rPr>
-      </w:pPr>
-      <w:r>
-        <w:rPr>
-          <w:rFonts w:cs="Calibri" w:cstheme="minorHAnsi" w:ascii="Cambria" w:hAnsi="Cambria"/>
-          <w:iCs/>
-          <w:sz w:val="22"/>
-          <w:szCs w:val="22"/>
-        </w:rPr>
-      </w:r>
-    </w:p>
-    <w:p>
-      <w:pPr>
-        <w:pStyle w:val="Normal"/>
-        <w:spacing w:lineRule="auto" w:line="240" w:before="0" w:after="0"/>
-        <w:rPr>
-          <w:i/>
-          <w:i/>
-          <w:iCs/>
-          <w:sz w:val="20"/>
-          <w:szCs w:val="20"/>
-        </w:rPr>
-      </w:pPr>
-      <w:r>
-        <w:rPr>
-          <w:i/>
-          <w:iCs/>
-          <w:sz w:val="20"/>
-          <w:szCs w:val="20"/>
-        </w:rPr>
-        <w:t>dp</w:t>
-      </w:r>
-      <w:r>
-        <w:rPr>
-          <w:i/>
-          <w:iCs/>
-          <w:sz w:val="20"/>
-          <w:szCs w:val="20"/>
-          <w:vertAlign w:val="subscript"/>
-        </w:rPr>
-        <w:t>max</w:t>
-      </w:r>
-      <w:r>
-        <w:rPr>
-          <w:i/>
-          <w:iCs/>
-          <w:sz w:val="20"/>
-          <w:szCs w:val="20"/>
-        </w:rPr>
-        <w:t xml:space="preserve"> &lt; 0.12 m;  dh</w:t>
-      </w:r>
-      <w:r>
-        <w:rPr>
-          <w:i/>
-          <w:iCs/>
-          <w:sz w:val="20"/>
-          <w:szCs w:val="20"/>
-          <w:vertAlign w:val="subscript"/>
-        </w:rPr>
-        <w:t>max</w:t>
-      </w:r>
-      <w:r>
-        <w:rPr>
-          <w:i/>
-          <w:iCs/>
-          <w:sz w:val="20"/>
-          <w:szCs w:val="20"/>
-        </w:rPr>
-        <w:t>&lt; 0.09 m</w:t>
+        <w:t xml:space="preserve">control_survey_description </w:t>
+      </w:r>
+      <w:r>
+        <w:rPr>
+          <w:rFonts w:cs="Calibri" w:ascii="Cambria" w:hAnsi="Cambria" w:cstheme="minorHAnsi"/>
+          <w:iCs/>
+          <w:sz w:val="22"/>
+          <w:szCs w:val="22"/>
+        </w:rPr>
+        <w:t>}}</w:t>
       </w:r>
     </w:p>
     <w:p>
@@ -2002,7 +705,25 @@
           <w:sz w:val="22"/>
           <w:szCs w:val="22"/>
         </w:rPr>
-        <w:t>Pomiar wykonano Pomiar wykonano metodą GPS-RTN odbiornikiem GS16 z rejestratorem LeicaViva SmartWorx.</w:t>
+        <w:t>{{ technical_description.</w:t>
+      </w:r>
+      <w:r>
+        <w:rPr>
+          <w:rFonts w:cs="Calibri" w:ascii="Cambria" w:hAnsi="Cambria" w:cstheme="minorHAnsi" w:hAnsiTheme="majorHAnsi"/>
+          <w:iCs/>
+          <w:sz w:val="22"/>
+          <w:szCs w:val="22"/>
+        </w:rPr>
+        <w:t xml:space="preserve">land_survey_descrption </w:t>
+      </w:r>
+      <w:r>
+        <w:rPr>
+          <w:rFonts w:cs="Calibri" w:ascii="Cambria" w:hAnsi="Cambria" w:cstheme="minorHAnsi" w:hAnsiTheme="majorHAnsi"/>
+          <w:iCs/>
+          <w:sz w:val="22"/>
+          <w:szCs w:val="22"/>
+        </w:rPr>
+        <w:t>}}</w:t>
       </w:r>
     </w:p>
     <w:p>
@@ -2071,17 +792,64 @@
           <w:szCs w:val="22"/>
         </w:rPr>
         <w:tab/>
-        <w:t xml:space="preserve">Współrzędne pomierzonych punktów obliczono w układzie współrzędnych płaskich prostokątnych PL-2000 (strefa 5) oraz geodezyjnym układzie wysokościowym PL-EVRF-2007-NH. </w:t>
       </w:r>
       <w:bookmarkEnd w:id="0"/>
       <w:r>
         <w:rPr>
           <w:rFonts w:cs="Calibri" w:ascii="Cambria" w:hAnsi="Cambria" w:cstheme="minorHAnsi" w:hAnsiTheme="majorHAnsi"/>
-          <w:iCs/>
-          <w:sz w:val="22"/>
-          <w:szCs w:val="22"/>
-        </w:rPr>
-        <w:t xml:space="preserve">Do obliczeń wykorzystano program WinKalk v4.05. </w:t>
+          <w:sz w:val="22"/>
+          <w:szCs w:val="22"/>
+        </w:rPr>
+        <w:t xml:space="preserve">{{ </w:t>
+      </w:r>
+      <w:r>
+        <w:rPr>
+          <w:rFonts w:cs="Calibri" w:ascii="Cambria" w:hAnsi="Cambria" w:cstheme="minorHAnsi" w:hAnsiTheme="majorHAnsi"/>
+          <w:sz w:val="22"/>
+          <w:szCs w:val="22"/>
+        </w:rPr>
+        <w:t>technical_description.</w:t>
+      </w:r>
+      <w:r>
+        <w:rPr>
+          <w:rFonts w:cs="Calibri" w:ascii="Cambria" w:hAnsi="Cambria" w:cstheme="minorHAnsi" w:hAnsiTheme="majorHAnsi"/>
+          <w:iCs/>
+          <w:sz w:val="22"/>
+          <w:szCs w:val="22"/>
+        </w:rPr>
+        <w:t xml:space="preserve">results_descrption </w:t>
+      </w:r>
+      <w:r>
+        <w:rPr>
+          <w:rFonts w:cs="Calibri" w:ascii="Cambria" w:hAnsi="Cambria" w:cstheme="minorHAnsi" w:hAnsiTheme="majorHAnsi"/>
+          <w:iCs/>
+          <w:sz w:val="22"/>
+          <w:szCs w:val="22"/>
+        </w:rPr>
+        <w:t>}}</w:t>
+      </w:r>
+    </w:p>
+    <w:p>
+      <w:pPr>
+        <w:pStyle w:val="NormalWeb"/>
+        <w:spacing w:lineRule="auto" w:line="276" w:beforeAutospacing="0" w:before="0" w:after="0"/>
+        <w:jc w:val="both"/>
+        <w:rPr>
+          <w:rFonts w:ascii="Cambria" w:hAnsi="Cambria" w:cs="Calibri" w:cstheme="minorHAnsi" w:hAnsiTheme="majorHAnsi"/>
+          <w:iCs/>
+          <w:sz w:val="22"/>
+          <w:szCs w:val="22"/>
+        </w:rPr>
+      </w:pPr>
+      <w:r>
+        <w:rPr>
+          <w:rFonts w:cs="Calibri" w:ascii="Cambria" w:hAnsi="Cambria" w:cstheme="minorHAnsi" w:hAnsiTheme="majorHAnsi"/>
+          <w:iCs/>
+          <w:sz w:val="22"/>
+          <w:szCs w:val="22"/>
+        </w:rPr>
+        <w:tab/>
+        <w:t>{{ technical_description.output_documents }}</w:t>
       </w:r>
     </w:p>
     <w:p>
@@ -2123,7 +891,25 @@
           <w:sz w:val="22"/>
           <w:szCs w:val="22"/>
         </w:rPr>
-        <w:t>Plik w formacie *.GIV do zasilenia baz PZGiK: GESUT, BDOT500 przesłano wraz z operatem przez portal iKERG.</w:t>
+        <w:t>{{ technical_description.</w:t>
+      </w:r>
+      <w:r>
+        <w:rPr>
+          <w:rFonts w:cs="Calibri" w:ascii="Cambria" w:hAnsi="Cambria" w:cstheme="minorHAnsi" w:hAnsiTheme="majorHAnsi"/>
+          <w:iCs/>
+          <w:sz w:val="22"/>
+          <w:szCs w:val="22"/>
+        </w:rPr>
+        <w:t xml:space="preserve">update_county_database </w:t>
+      </w:r>
+      <w:r>
+        <w:rPr>
+          <w:rFonts w:cs="Calibri" w:ascii="Cambria" w:hAnsi="Cambria" w:cstheme="minorHAnsi" w:hAnsiTheme="majorHAnsi"/>
+          <w:iCs/>
+          <w:sz w:val="22"/>
+          <w:szCs w:val="22"/>
+        </w:rPr>
+        <w:t>}}</w:t>
       </w:r>
     </w:p>
     <w:p>
@@ -2162,7 +948,33 @@
           <w:iCs/>
           <w:lang w:eastAsia="pl-PL"/>
         </w:rPr>
-        <w:t>W zakresie bazy EGiB nie stwierdzono zmian.</w:t>
+        <w:t xml:space="preserve">{{ </w:t>
+      </w:r>
+      <w:r>
+        <w:rPr>
+          <w:rFonts w:eastAsia="Times New Roman" w:cs="Calibri" w:ascii="Cambria" w:hAnsi="Cambria" w:cstheme="minorHAnsi" w:hAnsiTheme="majorHAnsi"/>
+          <w:iCs/>
+          <w:sz w:val="22"/>
+          <w:szCs w:val="22"/>
+          <w:lang w:eastAsia="pl-PL"/>
+        </w:rPr>
+        <w:t>technical_description.</w:t>
+      </w:r>
+      <w:r>
+        <w:rPr>
+          <w:rFonts w:eastAsia="Times New Roman" w:cs="Calibri" w:ascii="Cambria" w:hAnsi="Cambria" w:hAnsiTheme="majorHAnsi"/>
+          <w:iCs/>
+          <w:lang w:eastAsia="pl-PL"/>
+        </w:rPr>
+        <w:t xml:space="preserve">update_egib_database </w:t>
+      </w:r>
+      <w:r>
+        <w:rPr>
+          <w:rFonts w:eastAsia="Times New Roman" w:cs="Calibri" w:ascii="Cambria" w:hAnsi="Cambria" w:hAnsiTheme="majorHAnsi"/>
+          <w:iCs/>
+          <w:lang w:eastAsia="pl-PL"/>
+        </w:rPr>
+        <w:t>}}</w:t>
       </w:r>
     </w:p>
     <w:p>
@@ -2185,30 +997,6 @@
         </w:rPr>
         <w:t>Szczecin dnia: {{ documentation_date }}</w:t>
       </w:r>
-      <w:r>
-        <w:rPr>
-          <w:rFonts w:cs="Arial" w:ascii="Cambria" w:hAnsi="Cambria"/>
-          <w:sz w:val="18"/>
-          <w:szCs w:val="18"/>
-        </w:rPr>
-        <w:br/>
-      </w:r>
-    </w:p>
-    <w:p>
-      <w:pPr>
-        <w:pStyle w:val="Normal"/>
-        <w:tabs>
-          <w:tab w:val="clear" w:pos="708"/>
-          <w:tab w:val="left" w:pos="709" w:leader="none"/>
-        </w:tabs>
-        <w:spacing w:before="0" w:after="0"/>
-        <w:textAlignment w:val="top"/>
-        <w:rPr>
-          <w:rFonts w:ascii="Cambria" w:hAnsi="Cambria" w:eastAsia="Calibri" w:cs="Times New Roman" w:hAnsiTheme="majorHAnsi"/>
-          <w:sz w:val="20"/>
-          <w:szCs w:val="20"/>
-        </w:rPr>
-      </w:pPr>
       <w:r>
         <w:rPr>
           <w:rFonts w:cs="Calibri" w:ascii="Cambria" w:hAnsi="Cambria" w:cstheme="minorHAnsi" w:hAnsiTheme="majorHAnsi"/>
@@ -2292,16 +1080,15 @@
         <w:jc w:val="end"/>
         <w:textAlignment w:val="top"/>
         <w:rPr>
-          <w:rFonts w:ascii="Cambria" w:hAnsi="Cambria" w:eastAsia="Calibri" w:cs="Times New Roman" w:hAnsiTheme="majorHAnsi"/>
-          <w:sz w:val="20"/>
-          <w:szCs w:val="20"/>
+          <w:sz w:val="16"/>
+          <w:szCs w:val="16"/>
         </w:rPr>
       </w:pPr>
       <w:r>
         <w:rPr>
           <w:rFonts w:eastAsia="Calibri" w:cs="Times New Roman" w:ascii="Cambria" w:hAnsi="Cambria" w:hAnsiTheme="majorHAnsi"/>
-          <w:sz w:val="20"/>
-          <w:szCs w:val="20"/>
+          <w:sz w:val="16"/>
+          <w:szCs w:val="16"/>
         </w:rPr>
         <w:t>(podpis wykonawcy prac geodezyjnych)</w:t>
       </w:r>
@@ -2616,43 +1403,6 @@
           </w:pPr>
           <w:r>
             <w:rPr/>
-            <w:drawing>
-              <wp:inline distT="0" distB="0" distL="0" distR="0">
-                <wp:extent cx="1130935" cy="313690"/>
-                <wp:effectExtent l="0" t="0" r="0" b="0"/>
-                <wp:docPr id="1" name="Obraz 2" descr="" title=""/>
-                <wp:cNvGraphicFramePr>
-                  <a:graphicFrameLocks xmlns:a="http://schemas.openxmlformats.org/drawingml/2006/main" noChangeAspect="1"/>
-                </wp:cNvGraphicFramePr>
-                <a:graphic xmlns:a="http://schemas.openxmlformats.org/drawingml/2006/main">
-                  <a:graphicData uri="http://schemas.openxmlformats.org/drawingml/2006/picture">
-                    <pic:pic xmlns:pic="http://schemas.openxmlformats.org/drawingml/2006/picture">
-                      <pic:nvPicPr>
-                        <pic:cNvPr id="1" name="Obraz 2" descr="" title=""/>
-                        <pic:cNvPicPr>
-                          <a:picLocks noChangeAspect="1" noChangeArrowheads="1"/>
-                        </pic:cNvPicPr>
-                      </pic:nvPicPr>
-                      <pic:blipFill>
-                        <a:blip r:embed="rId1"/>
-                        <a:stretch>
-                          <a:fillRect/>
-                        </a:stretch>
-                      </pic:blipFill>
-                      <pic:spPr bwMode="auto">
-                        <a:xfrm>
-                          <a:off x="0" y="0"/>
-                          <a:ext cx="1130935" cy="313690"/>
-                        </a:xfrm>
-                        <a:prstGeom prst="rect">
-                          <a:avLst/>
-                        </a:prstGeom>
-                      </pic:spPr>
-                    </pic:pic>
-                  </a:graphicData>
-                </a:graphic>
-              </wp:inline>
-            </w:drawing>
           </w:r>
         </w:p>
         <w:p>
@@ -2663,21 +1413,19 @@
             <w:spacing w:lineRule="auto" w:line="240" w:before="0" w:after="0"/>
             <w:jc w:val="center"/>
             <w:rPr>
-              <w:rFonts w:ascii="Cambria" w:hAnsi="Cambria" w:eastAsia="Times New Roman" w:cs="Calibri"/>
-              <w:sz w:val="14"/>
-              <w:szCs w:val="14"/>
-              <w:lang w:eastAsia="pl-PL"/>
+              <w:sz w:val="21"/>
+              <w:szCs w:val="21"/>
             </w:rPr>
           </w:pPr>
           <w:r>
             <w:rPr>
-              <w:rFonts w:eastAsia="Times New Roman" w:cs="Calibri" w:ascii="Cambria" w:hAnsi="Cambria"/>
+              <w:rFonts w:eastAsia="Calibri" w:cs="Calibri" w:ascii="Cambria" w:hAnsi="Cambria"/>
               <w:kern w:val="0"/>
-              <w:sz w:val="14"/>
-              <w:szCs w:val="14"/>
-              <w:lang w:val="pl-PL" w:eastAsia="pl-PL" w:bidi="ar-SA"/>
+              <w:sz w:val="21"/>
+              <w:szCs w:val="21"/>
+              <w:lang w:val="en-CA" w:eastAsia="en-US" w:bidi="ar-SA"/>
             </w:rPr>
-            <w:t>GEO-EXPERT Piotr Sieczkiewicz</w:t>
+            <w:t>{{ company_name }}</w:t>
           </w:r>
         </w:p>
         <w:p>
@@ -2687,48 +1435,8 @@
             <w:suppressAutoHyphens w:val="true"/>
             <w:spacing w:lineRule="auto" w:line="240" w:before="0" w:after="0"/>
             <w:jc w:val="center"/>
-            <w:rPr>
-              <w:rFonts w:ascii="Cambria" w:hAnsi="Cambria" w:eastAsia="Times New Roman" w:cs="Calibri"/>
-              <w:sz w:val="14"/>
-              <w:szCs w:val="14"/>
-              <w:lang w:eastAsia="pl-PL"/>
-            </w:rPr>
+            <w:rPr/>
           </w:pPr>
-          <w:r>
-            <w:rPr>
-              <w:rFonts w:eastAsia="Times New Roman" w:cs="Calibri" w:ascii="Cambria" w:hAnsi="Cambria"/>
-              <w:kern w:val="0"/>
-              <w:sz w:val="14"/>
-              <w:szCs w:val="14"/>
-              <w:lang w:val="pl-PL" w:eastAsia="pl-PL" w:bidi="ar-SA"/>
-            </w:rPr>
-            <w:t>ul. Chopina 49A/4, 71-450 Szczecin</w:t>
-          </w:r>
-        </w:p>
-        <w:p>
-          <w:pPr>
-            <w:pStyle w:val="Normal"/>
-            <w:widowControl/>
-            <w:suppressAutoHyphens w:val="true"/>
-            <w:spacing w:lineRule="auto" w:line="240" w:before="0" w:after="0"/>
-            <w:jc w:val="center"/>
-            <w:rPr>
-              <w:rFonts w:ascii="Cambria" w:hAnsi="Cambria" w:eastAsia="Calibri" w:cs="Calibri"/>
-              <w:sz w:val="14"/>
-              <w:szCs w:val="14"/>
-              <w:lang w:val="en-CA"/>
-            </w:rPr>
-          </w:pPr>
-          <w:r>
-            <w:rPr>
-              <w:rFonts w:eastAsia="Times New Roman" w:cs="Calibri" w:ascii="Cambria" w:hAnsi="Cambria"/>
-              <w:kern w:val="0"/>
-              <w:sz w:val="14"/>
-              <w:szCs w:val="14"/>
-              <w:lang w:val="en-CA" w:eastAsia="pl-PL" w:bidi="ar-SA"/>
-            </w:rPr>
-            <w:t xml:space="preserve">NIP </w:t>
-          </w:r>
           <w:r>
             <w:rPr>
               <w:rFonts w:eastAsia="Calibri" w:cs="Calibri" w:ascii="Cambria" w:hAnsi="Cambria"/>
@@ -2737,7 +1445,9 @@
               <w:szCs w:val="14"/>
               <w:lang w:val="en-CA" w:eastAsia="en-US" w:bidi="ar-SA"/>
             </w:rPr>
-            <w:t>851-281-33-19, REGON 320402127</w:t>
+            <w:t>{{ adress1 }}, {{ adress2 }}</w:t>
+            <w:br/>
+            <w:t>{{ company_phone }}, {{ nip_number }}</w:t>
           </w:r>
         </w:p>
         <w:p>
@@ -2760,29 +1470,8 @@
             </w:rPr>
           </w:pPr>
           <w:r>
-            <w:rPr>
-              <w:rFonts w:eastAsia="Times New Roman" w:cs="Calibri" w:ascii="Cambria" w:hAnsi="Cambria"/>
-              <w:kern w:val="0"/>
-              <w:sz w:val="14"/>
-              <w:szCs w:val="14"/>
-              <w:lang w:val="en-CA" w:eastAsia="en-US" w:bidi="ar-SA"/>
-            </w:rPr>
-            <w:t xml:space="preserve">tel.: 601-377-627, e-mail: </w:t>
+            <w:rPr/>
           </w:r>
-          <w:hyperlink r:id="rId2">
-            <w:r>
-              <w:rPr>
-                <w:rFonts w:eastAsia="Times New Roman" w:cs="Calibri" w:ascii="Cambria" w:hAnsi="Cambria"/>
-                <w:color w:val="0563C1"/>
-                <w:kern w:val="0"/>
-                <w:sz w:val="14"/>
-                <w:szCs w:val="14"/>
-                <w:u w:val="single"/>
-                <w:lang w:val="en-CA" w:eastAsia="en-US" w:bidi="ar-SA"/>
-              </w:rPr>
-              <w:t>biuro@geo-expert.pl</w:t>
-            </w:r>
-          </w:hyperlink>
         </w:p>
       </w:tc>
     </w:tr>

</xml_diff>